<commit_message>
add recap for npm
</commit_message>
<xml_diff>
--- a/Mentoring plan.docx
+++ b/Mentoring plan.docx
@@ -1973,14 +1973,12 @@
                 <w:lang w:val="en-US"/>
               </w:rPr>
             </w:pPr>
-            <w:proofErr w:type="spellStart"/>
-            <w:r>
-              <w:rPr>
-                <w:lang w:val="en-US"/>
-              </w:rPr>
-              <w:t>RESTfull</w:t>
-            </w:r>
-            <w:proofErr w:type="spellEnd"/>
+            <w:r>
+              <w:rPr>
+                <w:lang w:val="en-US"/>
+              </w:rPr>
+              <w:t>RESTful</w:t>
+            </w:r>
             <w:r>
               <w:rPr>
                 <w:lang w:val="en-US"/>
@@ -2005,14 +2003,12 @@
               </w:rPr>
               <w:t xml:space="preserve">Learn how to </w:t>
             </w:r>
-            <w:proofErr w:type="spellStart"/>
-            <w:r>
-              <w:rPr>
-                <w:lang w:val="en-US"/>
-              </w:rPr>
-              <w:t>restfull</w:t>
-            </w:r>
-            <w:proofErr w:type="spellEnd"/>
+            <w:r>
+              <w:rPr>
+                <w:lang w:val="en-US"/>
+              </w:rPr>
+              <w:t>restful</w:t>
+            </w:r>
             <w:r>
               <w:rPr>
                 <w:lang w:val="en-US"/>

</xml_diff>